<commit_message>
Added shop (mostly placeholder assets) and began work on gallery
</commit_message>
<xml_diff>
--- a/Documentation/AchievementDoc.docx
+++ b/Documentation/AchievementDoc.docx
@@ -41,11 +41,7 @@
         <w:t xml:space="preserve"> </w:t>
       </w:r>
       <w:r>
-        <w:rPr>
-          <w:i/>
-          <w:iCs/>
-        </w:rPr>
-        <w:t>???</w:t>
+        <w:t>The Story Begins</w:t>
       </w:r>
       <w:r>
         <w:br/>
@@ -71,7 +67,13 @@
         <w:t>Icon:</w:t>
       </w:r>
       <w:r>
-        <w:t xml:space="preserve"> A play button</w:t>
+        <w:t xml:space="preserve"> </w:t>
+      </w:r>
+      <w:r>
+        <w:t>Open Boo</w:t>
+      </w:r>
+      <w:r>
+        <w:t>k</w:t>
       </w:r>
       <w:r>
         <w:br/>
@@ -106,11 +108,7 @@
         <w:t xml:space="preserve"> </w:t>
       </w:r>
       <w:r>
-        <w:rPr>
-          <w:i/>
-          <w:iCs/>
-        </w:rPr>
-        <w:t>???</w:t>
+        <w:t>Reunion</w:t>
       </w:r>
       <w:r>
         <w:rPr>
@@ -187,11 +185,7 @@
         <w:t xml:space="preserve"> </w:t>
       </w:r>
       <w:r>
-        <w:rPr>
-          <w:i/>
-          <w:iCs/>
-        </w:rPr>
-        <w:t>???</w:t>
+        <w:t>Gods Among Pixels</w:t>
       </w:r>
       <w:r>
         <w:rPr>
@@ -344,7 +338,7 @@
         <w:t>Description:</w:t>
       </w:r>
       <w:r>
-        <w:t xml:space="preserve"> Collect all the game modes</w:t>
+        <w:t xml:space="preserve"> Collect all game modes</w:t>
       </w:r>
       <w:r>
         <w:br/>
@@ -418,7 +412,7 @@
         <w:t>Description:</w:t>
       </w:r>
       <w:r>
-        <w:t xml:space="preserve"> Complete the game, receiving the true ending</w:t>
+        <w:t xml:space="preserve"> Complete the game</w:t>
       </w:r>
       <w:r>
         <w:br/>
@@ -431,7 +425,13 @@
         <w:t>Icon:</w:t>
       </w:r>
       <w:r>
-        <w:t xml:space="preserve"> Sebastian’s Portrait</w:t>
+        <w:t xml:space="preserve"> </w:t>
+      </w:r>
+      <w:r>
+        <w:t>Closed Boo</w:t>
+      </w:r>
+      <w:r>
+        <w:t>k</w:t>
       </w:r>
       <w:r>
         <w:br/>
@@ -473,13 +473,11 @@
         <w:t>Name:</w:t>
       </w:r>
       <w:r>
-        <w:t xml:space="preserve"> </w:t>
-      </w:r>
-      <w:proofErr w:type="gramStart"/>
-      <w:r>
-        <w:t>Oh</w:t>
-      </w:r>
-      <w:proofErr w:type="gramEnd"/>
+        <w:t xml:space="preserve"> Oh</w:t>
+      </w:r>
+      <w:r>
+        <w:t>,</w:t>
+      </w:r>
       <w:r>
         <w:t xml:space="preserve"> That’s Meta</w:t>
       </w:r>
@@ -507,7 +505,10 @@
         <w:t>Icon:</w:t>
       </w:r>
       <w:r>
-        <w:t xml:space="preserve"> The Meta Game square (?)</w:t>
+        <w:t xml:space="preserve"> The </w:t>
+      </w:r>
+      <w:r>
+        <w:t>White Square</w:t>
       </w:r>
       <w:r>
         <w:br/>
@@ -1296,29 +1297,18 @@
           <w:b/>
           <w:bCs/>
         </w:rPr>
-        <w:t>Name</w:t>
-      </w:r>
-      <w:proofErr w:type="gramStart"/>
-      <w:r>
-        <w:rPr>
-          <w:b/>
-          <w:bCs/>
-        </w:rPr>
-        <w:t>:</w:t>
+        <w:t>Name:</w:t>
       </w:r>
       <w:r>
         <w:t xml:space="preserve"> </w:t>
       </w:r>
-      <w:r>
-        <w:rPr>
-          <w:i/>
-          <w:iCs/>
-        </w:rPr>
-        <w:t>???</w:t>
-      </w:r>
-      <w:proofErr w:type="gramEnd"/>
-      <w:r>
-        <w:t xml:space="preserve"> (A dating sim reference)</w:t>
+      <w:proofErr w:type="spellStart"/>
+      <w:r>
+        <w:t>Ren’ai</w:t>
+      </w:r>
+      <w:proofErr w:type="spellEnd"/>
+      <w:r>
+        <w:t xml:space="preserve"> Master</w:t>
       </w:r>
       <w:r>
         <w:br/>
@@ -1518,7 +1508,7 @@
         <w:t xml:space="preserve">Name: </w:t>
       </w:r>
       <w:r>
-        <w:t>Pro Gamer</w:t>
+        <w:t>Short Story</w:t>
       </w:r>
       <w:r>
         <w:br/>
@@ -1546,13 +1536,11 @@
       <w:r>
         <w:t xml:space="preserve"> </w:t>
       </w:r>
-      <w:proofErr w:type="spellStart"/>
-      <w:r>
-        <w:t>Dextra</w:t>
-      </w:r>
-      <w:proofErr w:type="spellEnd"/>
-      <w:r>
-        <w:t xml:space="preserve"> with headset</w:t>
+      <w:r>
+        <w:t>Very thin boo</w:t>
+      </w:r>
+      <w:r>
+        <w:t>k</w:t>
       </w:r>
       <w:r>
         <w:br/>
@@ -1584,7 +1572,10 @@
         <w:t>Name:</w:t>
       </w:r>
       <w:r>
-        <w:t xml:space="preserve"> MLG Gamer</w:t>
+        <w:t xml:space="preserve"> </w:t>
+      </w:r>
+      <w:r>
+        <w:t>Shorter Story</w:t>
       </w:r>
       <w:r>
         <w:br/>
@@ -1612,13 +1603,14 @@
       <w:r>
         <w:t xml:space="preserve"> </w:t>
       </w:r>
-      <w:proofErr w:type="spellStart"/>
-      <w:r>
-        <w:t>Dextra</w:t>
-      </w:r>
-      <w:proofErr w:type="spellEnd"/>
-      <w:r>
-        <w:t xml:space="preserve"> with headset, shades, and maybe more?</w:t>
+      <w:r>
+        <w:t>Boo</w:t>
+      </w:r>
+      <w:r>
+        <w:t>k</w:t>
+      </w:r>
+      <w:r>
+        <w:t xml:space="preserve"> without pages</w:t>
       </w:r>
       <w:r>
         <w:br/>
@@ -1677,7 +1669,13 @@
         <w:t>iption:</w:t>
       </w:r>
       <w:r>
-        <w:t xml:space="preserve"> Spend 20 minutes in your cage at the beginning of Crystal Caverns</w:t>
+        <w:t xml:space="preserve"> Spend </w:t>
+      </w:r>
+      <w:r>
+        <w:t>1</w:t>
+      </w:r>
+      <w:r>
+        <w:t>0 minutes in your cage at the beginning of Crystal Caverns</w:t>
       </w:r>
       <w:r>
         <w:br/>
@@ -2759,6 +2757,7 @@
   <w:style w:type="character" w:default="1" w:styleId="DefaultParagraphFont">
     <w:name w:val="Default Paragraph Font"/>
     <w:uiPriority w:val="1"/>
+    <w:semiHidden/>
     <w:unhideWhenUsed/>
   </w:style>
   <w:style w:type="table" w:default="1" w:styleId="TableNormal">
@@ -3096,7 +3095,7 @@
 </file>
 
 <file path=customXml/itemProps1.xml><?xml version="1.0" encoding="utf-8"?>
-<ds:datastoreItem xmlns:ds="http://schemas.openxmlformats.org/officeDocument/2006/customXml" ds:itemID="{361B8CAB-BE42-43E4-86BA-D8BE9E6EF0CA}">
+<ds:datastoreItem xmlns:ds="http://schemas.openxmlformats.org/officeDocument/2006/customXml" ds:itemID="{56D72353-5783-4254-AC24-C902BB423104}">
   <ds:schemaRefs>
     <ds:schemaRef ds:uri="http://schemas.openxmlformats.org/officeDocument/2006/bibliography"/>
   </ds:schemaRefs>

</xml_diff>